<commit_message>
update README and project report
</commit_message>
<xml_diff>
--- a/CP-practice-project-report .docx
+++ b/CP-practice-project-report .docx
@@ -269,7 +269,6 @@
         </w:tabs>
         <w:ind w:left="1134" w:firstLine="5"/>
         <w:rPr>
-          <w:rFonts w:hint="eastAsia"/>
           <w:b/>
           <w:bCs/>
           <w:sz w:val="32"/>
@@ -437,17 +436,7 @@
           <w:sz w:val="32"/>
           <w:szCs w:val="32"/>
         </w:rPr>
-        <w:t xml:space="preserve"> </w:t>
-      </w:r>
-      <w:r>
-        <w:rPr>
-          <w:rFonts w:hint="eastAsia"/>
-          <w:b/>
-          <w:bCs/>
-          <w:sz w:val="32"/>
-          <w:szCs w:val="32"/>
-        </w:rPr>
-        <w:t>3</w:t>
+        <w:t>28</w:t>
       </w:r>
       <w:r>
         <w:rPr>
@@ -2561,6 +2550,12 @@
       </w:r>
       <w:r>
         <w:rPr>
+          <w:sz w:val="24"/>
+        </w:rPr>
+        <w:t>3.7</w:t>
+      </w:r>
+      <w:r>
+        <w:rPr>
           <w:rFonts w:hint="eastAsia"/>
           <w:sz w:val="24"/>
         </w:rPr>
@@ -2839,14 +2834,7 @@
           <w:rFonts w:hint="eastAsia"/>
           <w:sz w:val="24"/>
         </w:rPr>
-        <w:t>语言，</w:t>
-      </w:r>
-      <w:r>
-        <w:rPr>
-          <w:rFonts w:hint="eastAsia"/>
-          <w:sz w:val="24"/>
-        </w:rPr>
-        <w:t>更加友好的</w:t>
+        <w:t>语言，更加友好的</w:t>
       </w:r>
       <w:r>
         <w:rPr>
@@ -2860,14 +2848,7 @@
           <w:rFonts w:hint="eastAsia"/>
           <w:sz w:val="24"/>
         </w:rPr>
-        <w:t>语言</w:t>
-      </w:r>
-      <w:r>
-        <w:rPr>
-          <w:rFonts w:hint="eastAsia"/>
-          <w:sz w:val="24"/>
-        </w:rPr>
-        <w:t>丰富而不枯燥，而且因其基于</w:t>
+        <w:t>语言丰富而不枯燥，而且因其基于</w:t>
       </w:r>
       <w:r>
         <w:rPr>
@@ -2965,7 +2946,7 @@
           <w:rFonts w:hint="eastAsia"/>
           <w:sz w:val="24"/>
         </w:rPr>
-        <w:t>联机游戏</w:t>
+        <w:t>难度梯度</w:t>
       </w:r>
     </w:p>
     <w:p>
@@ -3005,7 +2986,7 @@
           <w:rFonts w:hint="eastAsia"/>
           <w:sz w:val="24"/>
         </w:rPr>
-        <w:t>难度调节</w:t>
+        <w:t>游戏音效</w:t>
       </w:r>
     </w:p>
     <w:p>
@@ -3057,7 +3038,21 @@
           <w:rFonts w:hint="eastAsia"/>
           <w:sz w:val="24"/>
         </w:rPr>
-        <w:t>游戏画面流畅，基本无卡顿</w:t>
+        <w:t>游戏画面流畅无卡顿</w:t>
+      </w:r>
+      <w:r>
+        <w:rPr>
+          <w:rFonts w:hint="eastAsia"/>
+          <w:sz w:val="24"/>
+        </w:rPr>
+        <w:t>，稳定</w:t>
+      </w:r>
+      <w:r>
+        <w:rPr>
+          <w:rFonts w:hint="eastAsia"/>
+          <w:sz w:val="24"/>
+        </w:rPr>
+        <w:t>30fps</w:t>
       </w:r>
     </w:p>
     <w:p>
@@ -3077,7 +3072,21 @@
           <w:rFonts w:hint="eastAsia"/>
           <w:sz w:val="24"/>
         </w:rPr>
-        <w:t>吸引力，</w:t>
+        <w:t>具有</w:t>
+      </w:r>
+      <w:r>
+        <w:rPr>
+          <w:rFonts w:hint="eastAsia"/>
+          <w:sz w:val="24"/>
+        </w:rPr>
+        <w:t>吸引力</w:t>
+      </w:r>
+      <w:r>
+        <w:rPr>
+          <w:rFonts w:hint="eastAsia"/>
+          <w:sz w:val="24"/>
+        </w:rPr>
+        <w:t>和</w:t>
       </w:r>
       <w:r>
         <w:rPr>
@@ -3187,9 +3196,10 @@
       </w:pPr>
       <w:r>
         <w:rPr>
-          <w:sz w:val="24"/>
-        </w:rPr>
-        <w:t>开始游戏</w:t>
+          <w:rFonts w:hint="eastAsia"/>
+          <w:sz w:val="24"/>
+        </w:rPr>
+        <w:t>挑战模式</w:t>
       </w:r>
     </w:p>
     <w:p>
@@ -3206,9 +3216,10 @@
       </w:pPr>
       <w:r>
         <w:rPr>
-          <w:sz w:val="24"/>
-        </w:rPr>
-        <w:t>游戏操作说明</w:t>
+          <w:rFonts w:hint="eastAsia"/>
+          <w:sz w:val="24"/>
+        </w:rPr>
+        <w:t>无尽模式</w:t>
       </w:r>
     </w:p>
     <w:p>
@@ -3227,7 +3238,7 @@
         <w:rPr>
           <w:sz w:val="24"/>
         </w:rPr>
-        <w:t>游戏的规则说明</w:t>
+        <w:t>游戏说明</w:t>
       </w:r>
     </w:p>
     <w:p>
@@ -3346,6 +3357,26 @@
           <w:sz w:val="24"/>
         </w:rPr>
       </w:pPr>
+      <w:r>
+        <w:rPr>
+          <w:rFonts w:hint="eastAsia"/>
+          <w:sz w:val="24"/>
+        </w:rPr>
+        <w:t>@</w:t>
+      </w:r>
+      <w:r>
+        <w:rPr>
+          <w:sz w:val="24"/>
+        </w:rPr>
+        <w:t>O</w:t>
+      </w:r>
+      <w:r>
+        <w:rPr>
+          <w:rFonts w:hint="eastAsia"/>
+          <w:sz w:val="24"/>
+        </w:rPr>
+        <w:t>verride</w:t>
+      </w:r>
     </w:p>
     <w:p>
       <w:pPr>
@@ -5107,23 +5138,13 @@
         </w:rPr>
         <w:t>/**/</w:t>
       </w:r>
-      <w:proofErr w:type="gramStart"/>
       <w:r>
         <w:rPr>
           <w:rFonts w:hint="eastAsia"/>
           <w:color w:val="FF0000"/>
           <w:sz w:val="24"/>
         </w:rPr>
-        <w:t>”</w:t>
-      </w:r>
-      <w:proofErr w:type="gramEnd"/>
-      <w:r>
-        <w:rPr>
-          <w:rFonts w:hint="eastAsia"/>
-          <w:color w:val="FF0000"/>
-          <w:sz w:val="24"/>
-        </w:rPr>
-        <w:t>来进行调试，确定正常范围，缩小错误范围。</w:t>
+        <w:t>”来进行调试，确定正常范围，缩小错误范围。</w:t>
       </w:r>
       <w:r>
         <w:rPr>
@@ -5509,31 +5530,18 @@
         </w:numPr>
         <w:ind w:firstLineChars="0"/>
       </w:pPr>
-      <w:hyperlink w:history="1">
+      <w:hyperlink r:id="rId9" w:history="1">
         <w:r>
           <w:rPr>
             <w:rStyle w:val="a8"/>
-            <w:rFonts w:hint="eastAsia"/>
           </w:rPr>
-          <w:t>h</w:t>
+          <w:t>https://www.</w:t>
         </w:r>
         <w:r>
           <w:rPr>
             <w:rStyle w:val="a8"/>
           </w:rPr>
-          <w:t>ttp://*%……%&amp;*</w:t>
-        </w:r>
-        <w:r>
-          <w:rPr>
-            <w:rStyle w:val="a8"/>
-          </w:rPr>
-          <w:t>（</w:t>
-        </w:r>
-        <w:r>
-          <w:rPr>
-            <w:rStyle w:val="a8"/>
-          </w:rPr>
-          <w:t>……T</w:t>
+          <w:t>pygame.org/docs</w:t>
         </w:r>
       </w:hyperlink>
     </w:p>
@@ -5546,9 +5554,20 @@
         </w:numPr>
         <w:ind w:firstLineChars="0"/>
       </w:pPr>
+      <w:r>
+        <w:t xml:space="preserve">Making Games with Python &amp; </w:t>
+      </w:r>
+      <w:proofErr w:type="spellStart"/>
+      <w:r>
+        <w:t>Pygame</w:t>
+      </w:r>
+      <w:proofErr w:type="spellEnd"/>
+      <w:r>
+        <w:t xml:space="preserve"> - By Al Sweigart</w:t>
+      </w:r>
     </w:p>
     <w:sectPr>
-      <w:footerReference w:type="default" r:id="rId9"/>
+      <w:footerReference w:type="default" r:id="rId10"/>
       <w:pgSz w:w="11906" w:h="16838"/>
       <w:pgMar w:top="1440" w:right="1800" w:bottom="1440" w:left="1800" w:header="851" w:footer="992" w:gutter="0"/>
       <w:pgNumType w:start="1"/>

</xml_diff>